<commit_message>
Changes content of docx document example.
</commit_message>
<xml_diff>
--- a/pso-docx-ant/src/test/import/cases/orientation-end-of-block/orientation-end-of-block.docx
+++ b/pso-docx-ant/src/test/import/cases/orientation-end-of-block/orientation-end-of-block.docx
@@ -1,6 +1,6 @@
 
 <file path=word/document.xml><?xml version="1.0" encoding="utf-8"?>
-<w:document xmlns:wpc="http://schemas.microsoft.com/office/word/2010/wordprocessingCanvas" xmlns:mc="http://schemas.openxmlformats.org/markup-compatibility/2006" xmlns:o="urn:schemas-microsoft-com:office:office" xmlns:r="http://schemas.openxmlformats.org/officeDocument/2006/relationships" xmlns:m="http://schemas.openxmlformats.org/officeDocument/2006/math" xmlns:v="urn:schemas-microsoft-com:vml" xmlns:wp14="http://schemas.microsoft.com/office/word/2010/wordprocessingDrawing" xmlns:wp="http://schemas.openxmlformats.org/drawingml/2006/wordprocessingDrawing" xmlns:w10="urn:schemas-microsoft-com:office:word" xmlns:w="http://schemas.openxmlformats.org/wordprocessingml/2006/main" xmlns:w14="http://schemas.microsoft.com/office/word/2010/wordml" xmlns:w15="http://schemas.microsoft.com/office/word/2012/wordml" xmlns:wpg="http://schemas.microsoft.com/office/word/2010/wordprocessingGroup" xmlns:wpi="http://schemas.microsoft.com/office/word/2010/wordprocessingInk" xmlns:wne="http://schemas.microsoft.com/office/word/2006/wordml" xmlns:wps="http://schemas.microsoft.com/office/word/2010/wordprocessingShape" mc:Ignorable="w14 w15 wp14">
+<w:document xmlns:wpc="http://schemas.microsoft.com/office/word/2010/wordprocessingCanvas" xmlns:cx="http://schemas.microsoft.com/office/drawing/2014/chartex" xmlns:cx1="http://schemas.microsoft.com/office/drawing/2015/9/8/chartex" xmlns:cx2="http://schemas.microsoft.com/office/drawing/2015/10/21/chartex" xmlns:cx3="http://schemas.microsoft.com/office/drawing/2016/5/9/chartex" xmlns:cx4="http://schemas.microsoft.com/office/drawing/2016/5/10/chartex" xmlns:cx5="http://schemas.microsoft.com/office/drawing/2016/5/11/chartex" xmlns:cx6="http://schemas.microsoft.com/office/drawing/2016/5/12/chartex" xmlns:cx7="http://schemas.microsoft.com/office/drawing/2016/5/13/chartex" xmlns:cx8="http://schemas.microsoft.com/office/drawing/2016/5/14/chartex" xmlns:mc="http://schemas.openxmlformats.org/markup-compatibility/2006" xmlns:aink="http://schemas.microsoft.com/office/drawing/2016/ink" xmlns:am3d="http://schemas.microsoft.com/office/drawing/2017/model3d" xmlns:o="urn:schemas-microsoft-com:office:office" xmlns:r="http://schemas.openxmlformats.org/officeDocument/2006/relationships" xmlns:m="http://schemas.openxmlformats.org/officeDocument/2006/math" xmlns:v="urn:schemas-microsoft-com:vml" xmlns:wp14="http://schemas.microsoft.com/office/word/2010/wordprocessingDrawing" xmlns:wp="http://schemas.openxmlformats.org/drawingml/2006/wordprocessingDrawing" xmlns:w10="urn:schemas-microsoft-com:office:word" xmlns:w="http://schemas.openxmlformats.org/wordprocessingml/2006/main" xmlns:w14="http://schemas.microsoft.com/office/word/2010/wordml" xmlns:w15="http://schemas.microsoft.com/office/word/2012/wordml" xmlns:w16cid="http://schemas.microsoft.com/office/word/2016/wordml/cid" xmlns:w16se="http://schemas.microsoft.com/office/word/2015/wordml/symex" xmlns:wpg="http://schemas.microsoft.com/office/word/2010/wordprocessingGroup" xmlns:wpi="http://schemas.microsoft.com/office/word/2010/wordprocessingInk" xmlns:wne="http://schemas.microsoft.com/office/word/2006/wordml" xmlns:wps="http://schemas.microsoft.com/office/word/2010/wordprocessingShape" mc:Ignorable="w14 w15 w16se w16cid wp14">
   <w:body>
     <w:p>
       <w:pPr>
@@ -16,9 +16,11 @@
         <w:tab/>
         <w:t xml:space="preserve">HERITAGE </w:t>
       </w:r>
+      <w:proofErr w:type="gramStart"/>
       <w:r>
         <w:t>…..</w:t>
       </w:r>
+      <w:proofErr w:type="gramEnd"/>
     </w:p>
     <w:p>
       <w:pPr>
@@ -28,8 +30,13 @@
         <w:t xml:space="preserve">Shown </w:t>
       </w:r>
       <w:r>
-        <w:t>……..</w:t>
-      </w:r>
+        <w:t>…</w:t>
+      </w:r>
+      <w:proofErr w:type="gramStart"/>
+      <w:r>
+        <w:t>…..</w:t>
+      </w:r>
+      <w:proofErr w:type="gramEnd"/>
     </w:p>
     <w:p>
       <w:pPr>
@@ -144,21 +151,18 @@
           <w:tab w:val="num" w:pos="1985"/>
         </w:tabs>
       </w:pPr>
+      <w:proofErr w:type="spellStart"/>
       <w:r>
         <w:t>Subdiv</w:t>
       </w:r>
+      <w:proofErr w:type="spellEnd"/>
       <w:r>
         <w:t>….</w:t>
       </w:r>
     </w:p>
     <w:p>
       <w:pPr>
-        <w:pStyle w:val="Bodytext0"/>
-        <w:numPr>
-          <w:ilvl w:val="0"/>
-          <w:numId w:val="0"/>
-        </w:numPr>
-        <w:ind w:left="1985"/>
+        <w:pStyle w:val="BodyText10"/>
         <w:sectPr>
           <w:headerReference w:type="default" r:id="rId8"/>
           <w:footerReference w:type="default" r:id="rId9"/>
@@ -170,6 +174,8 @@
       <w:r>
         <w:t>….</w:t>
       </w:r>
+      <w:bookmarkStart w:id="0" w:name="_GoBack"/>
+      <w:bookmarkEnd w:id="0"/>
     </w:p>
     <w:p>
       <w:pPr>
@@ -263,8 +269,6 @@
       <w:pPr>
         <w:pStyle w:val="HeadC"/>
       </w:pPr>
-      <w:bookmarkStart w:id="0" w:name="_GoBack"/>
-      <w:bookmarkEnd w:id="0"/>
       <w:r>
         <w:lastRenderedPageBreak/>
         <w:t>43.01-3</w:t>
@@ -326,8 +330,13 @@
           <w:tab w:val="num" w:pos="1985"/>
         </w:tabs>
       </w:pPr>
-      <w:r>
-        <w:t>xes.</w:t>
+      <w:proofErr w:type="spellStart"/>
+      <w:r>
+        <w:t>xes</w:t>
+      </w:r>
+      <w:proofErr w:type="spellEnd"/>
+      <w:r>
+        <w:t>.</w:t>
       </w:r>
     </w:p>
     <w:sectPr>
@@ -340,7 +349,7 @@
 </file>
 
 <file path=word/endnotes.xml><?xml version="1.0" encoding="utf-8"?>
-<w:endnotes xmlns:wpc="http://schemas.microsoft.com/office/word/2010/wordprocessingCanvas" xmlns:mc="http://schemas.openxmlformats.org/markup-compatibility/2006" xmlns:o="urn:schemas-microsoft-com:office:office" xmlns:r="http://schemas.openxmlformats.org/officeDocument/2006/relationships" xmlns:m="http://schemas.openxmlformats.org/officeDocument/2006/math" xmlns:v="urn:schemas-microsoft-com:vml" xmlns:wp14="http://schemas.microsoft.com/office/word/2010/wordprocessingDrawing" xmlns:wp="http://schemas.openxmlformats.org/drawingml/2006/wordprocessingDrawing" xmlns:w10="urn:schemas-microsoft-com:office:word" xmlns:w="http://schemas.openxmlformats.org/wordprocessingml/2006/main" xmlns:w14="http://schemas.microsoft.com/office/word/2010/wordml" xmlns:w15="http://schemas.microsoft.com/office/word/2012/wordml" xmlns:wpg="http://schemas.microsoft.com/office/word/2010/wordprocessingGroup" xmlns:wpi="http://schemas.microsoft.com/office/word/2010/wordprocessingInk" xmlns:wne="http://schemas.microsoft.com/office/word/2006/wordml" xmlns:wps="http://schemas.microsoft.com/office/word/2010/wordprocessingShape" mc:Ignorable="w14 w15 wp14">
+<w:endnotes xmlns:wpc="http://schemas.microsoft.com/office/word/2010/wordprocessingCanvas" xmlns:cx="http://schemas.microsoft.com/office/drawing/2014/chartex" xmlns:cx1="http://schemas.microsoft.com/office/drawing/2015/9/8/chartex" xmlns:cx2="http://schemas.microsoft.com/office/drawing/2015/10/21/chartex" xmlns:cx3="http://schemas.microsoft.com/office/drawing/2016/5/9/chartex" xmlns:cx4="http://schemas.microsoft.com/office/drawing/2016/5/10/chartex" xmlns:cx5="http://schemas.microsoft.com/office/drawing/2016/5/11/chartex" xmlns:cx6="http://schemas.microsoft.com/office/drawing/2016/5/12/chartex" xmlns:cx7="http://schemas.microsoft.com/office/drawing/2016/5/13/chartex" xmlns:cx8="http://schemas.microsoft.com/office/drawing/2016/5/14/chartex" xmlns:mc="http://schemas.openxmlformats.org/markup-compatibility/2006" xmlns:aink="http://schemas.microsoft.com/office/drawing/2016/ink" xmlns:am3d="http://schemas.microsoft.com/office/drawing/2017/model3d" xmlns:o="urn:schemas-microsoft-com:office:office" xmlns:r="http://schemas.openxmlformats.org/officeDocument/2006/relationships" xmlns:m="http://schemas.openxmlformats.org/officeDocument/2006/math" xmlns:v="urn:schemas-microsoft-com:vml" xmlns:wp14="http://schemas.microsoft.com/office/word/2010/wordprocessingDrawing" xmlns:wp="http://schemas.openxmlformats.org/drawingml/2006/wordprocessingDrawing" xmlns:w10="urn:schemas-microsoft-com:office:word" xmlns:w="http://schemas.openxmlformats.org/wordprocessingml/2006/main" xmlns:w14="http://schemas.microsoft.com/office/word/2010/wordml" xmlns:w15="http://schemas.microsoft.com/office/word/2012/wordml" xmlns:w16cid="http://schemas.microsoft.com/office/word/2016/wordml/cid" xmlns:w16se="http://schemas.microsoft.com/office/word/2015/wordml/symex" xmlns:wpg="http://schemas.microsoft.com/office/word/2010/wordprocessingGroup" xmlns:wpi="http://schemas.microsoft.com/office/word/2010/wordprocessingInk" xmlns:wne="http://schemas.microsoft.com/office/word/2006/wordml" xmlns:wps="http://schemas.microsoft.com/office/word/2010/wordprocessingShape" mc:Ignorable="w14 w15 w16se w16cid wp14">
   <w:endnote w:type="separator" w:id="-1">
     <w:p>
       <w:r>
@@ -365,7 +374,7 @@
 </file>
 
 <file path=word/footer1.xml><?xml version="1.0" encoding="utf-8"?>
-<w:ftr xmlns:wpc="http://schemas.microsoft.com/office/word/2010/wordprocessingCanvas" xmlns:mc="http://schemas.openxmlformats.org/markup-compatibility/2006" xmlns:o="urn:schemas-microsoft-com:office:office" xmlns:r="http://schemas.openxmlformats.org/officeDocument/2006/relationships" xmlns:m="http://schemas.openxmlformats.org/officeDocument/2006/math" xmlns:v="urn:schemas-microsoft-com:vml" xmlns:wp14="http://schemas.microsoft.com/office/word/2010/wordprocessingDrawing" xmlns:wp="http://schemas.openxmlformats.org/drawingml/2006/wordprocessingDrawing" xmlns:w10="urn:schemas-microsoft-com:office:word" xmlns:w="http://schemas.openxmlformats.org/wordprocessingml/2006/main" xmlns:w14="http://schemas.microsoft.com/office/word/2010/wordml" xmlns:w15="http://schemas.microsoft.com/office/word/2012/wordml" xmlns:wpg="http://schemas.microsoft.com/office/word/2010/wordprocessingGroup" xmlns:wpi="http://schemas.microsoft.com/office/word/2010/wordprocessingInk" xmlns:wne="http://schemas.microsoft.com/office/word/2006/wordml" xmlns:wps="http://schemas.microsoft.com/office/word/2010/wordprocessingShape" mc:Ignorable="w14 w15 wp14">
+<w:ftr xmlns:wpc="http://schemas.microsoft.com/office/word/2010/wordprocessingCanvas" xmlns:cx="http://schemas.microsoft.com/office/drawing/2014/chartex" xmlns:cx1="http://schemas.microsoft.com/office/drawing/2015/9/8/chartex" xmlns:cx2="http://schemas.microsoft.com/office/drawing/2015/10/21/chartex" xmlns:cx3="http://schemas.microsoft.com/office/drawing/2016/5/9/chartex" xmlns:cx4="http://schemas.microsoft.com/office/drawing/2016/5/10/chartex" xmlns:cx5="http://schemas.microsoft.com/office/drawing/2016/5/11/chartex" xmlns:cx6="http://schemas.microsoft.com/office/drawing/2016/5/12/chartex" xmlns:cx7="http://schemas.microsoft.com/office/drawing/2016/5/13/chartex" xmlns:cx8="http://schemas.microsoft.com/office/drawing/2016/5/14/chartex" xmlns:mc="http://schemas.openxmlformats.org/markup-compatibility/2006" xmlns:aink="http://schemas.microsoft.com/office/drawing/2016/ink" xmlns:am3d="http://schemas.microsoft.com/office/drawing/2017/model3d" xmlns:o="urn:schemas-microsoft-com:office:office" xmlns:r="http://schemas.openxmlformats.org/officeDocument/2006/relationships" xmlns:m="http://schemas.openxmlformats.org/officeDocument/2006/math" xmlns:v="urn:schemas-microsoft-com:vml" xmlns:wp14="http://schemas.microsoft.com/office/word/2010/wordprocessingDrawing" xmlns:wp="http://schemas.openxmlformats.org/drawingml/2006/wordprocessingDrawing" xmlns:w10="urn:schemas-microsoft-com:office:word" xmlns:w="http://schemas.openxmlformats.org/wordprocessingml/2006/main" xmlns:w14="http://schemas.microsoft.com/office/word/2010/wordml" xmlns:w15="http://schemas.microsoft.com/office/word/2012/wordml" xmlns:w16cid="http://schemas.microsoft.com/office/word/2016/wordml/cid" xmlns:w16se="http://schemas.microsoft.com/office/word/2015/wordml/symex" xmlns:wpg="http://schemas.microsoft.com/office/word/2010/wordprocessingGroup" xmlns:wpi="http://schemas.microsoft.com/office/word/2010/wordprocessingInk" xmlns:wne="http://schemas.microsoft.com/office/word/2006/wordml" xmlns:wps="http://schemas.microsoft.com/office/word/2010/wordprocessingShape" mc:Ignorable="w14 w15 w16se w16cid wp14">
   <w:p>
     <w:pPr>
       <w:pStyle w:val="Footer"/>
@@ -472,7 +481,7 @@
 </file>
 
 <file path=word/footnotes.xml><?xml version="1.0" encoding="utf-8"?>
-<w:footnotes xmlns:wpc="http://schemas.microsoft.com/office/word/2010/wordprocessingCanvas" xmlns:mc="http://schemas.openxmlformats.org/markup-compatibility/2006" xmlns:o="urn:schemas-microsoft-com:office:office" xmlns:r="http://schemas.openxmlformats.org/officeDocument/2006/relationships" xmlns:m="http://schemas.openxmlformats.org/officeDocument/2006/math" xmlns:v="urn:schemas-microsoft-com:vml" xmlns:wp14="http://schemas.microsoft.com/office/word/2010/wordprocessingDrawing" xmlns:wp="http://schemas.openxmlformats.org/drawingml/2006/wordprocessingDrawing" xmlns:w10="urn:schemas-microsoft-com:office:word" xmlns:w="http://schemas.openxmlformats.org/wordprocessingml/2006/main" xmlns:w14="http://schemas.microsoft.com/office/word/2010/wordml" xmlns:w15="http://schemas.microsoft.com/office/word/2012/wordml" xmlns:wpg="http://schemas.microsoft.com/office/word/2010/wordprocessingGroup" xmlns:wpi="http://schemas.microsoft.com/office/word/2010/wordprocessingInk" xmlns:wne="http://schemas.microsoft.com/office/word/2006/wordml" xmlns:wps="http://schemas.microsoft.com/office/word/2010/wordprocessingShape" mc:Ignorable="w14 w15 wp14">
+<w:footnotes xmlns:wpc="http://schemas.microsoft.com/office/word/2010/wordprocessingCanvas" xmlns:cx="http://schemas.microsoft.com/office/drawing/2014/chartex" xmlns:cx1="http://schemas.microsoft.com/office/drawing/2015/9/8/chartex" xmlns:cx2="http://schemas.microsoft.com/office/drawing/2015/10/21/chartex" xmlns:cx3="http://schemas.microsoft.com/office/drawing/2016/5/9/chartex" xmlns:cx4="http://schemas.microsoft.com/office/drawing/2016/5/10/chartex" xmlns:cx5="http://schemas.microsoft.com/office/drawing/2016/5/11/chartex" xmlns:cx6="http://schemas.microsoft.com/office/drawing/2016/5/12/chartex" xmlns:cx7="http://schemas.microsoft.com/office/drawing/2016/5/13/chartex" xmlns:cx8="http://schemas.microsoft.com/office/drawing/2016/5/14/chartex" xmlns:mc="http://schemas.openxmlformats.org/markup-compatibility/2006" xmlns:aink="http://schemas.microsoft.com/office/drawing/2016/ink" xmlns:am3d="http://schemas.microsoft.com/office/drawing/2017/model3d" xmlns:o="urn:schemas-microsoft-com:office:office" xmlns:r="http://schemas.openxmlformats.org/officeDocument/2006/relationships" xmlns:m="http://schemas.openxmlformats.org/officeDocument/2006/math" xmlns:v="urn:schemas-microsoft-com:vml" xmlns:wp14="http://schemas.microsoft.com/office/word/2010/wordprocessingDrawing" xmlns:wp="http://schemas.openxmlformats.org/drawingml/2006/wordprocessingDrawing" xmlns:w10="urn:schemas-microsoft-com:office:word" xmlns:w="http://schemas.openxmlformats.org/wordprocessingml/2006/main" xmlns:w14="http://schemas.microsoft.com/office/word/2010/wordml" xmlns:w15="http://schemas.microsoft.com/office/word/2012/wordml" xmlns:w16cid="http://schemas.microsoft.com/office/word/2016/wordml/cid" xmlns:w16se="http://schemas.microsoft.com/office/word/2015/wordml/symex" xmlns:wpg="http://schemas.microsoft.com/office/word/2010/wordprocessingGroup" xmlns:wpi="http://schemas.microsoft.com/office/word/2010/wordprocessingInk" xmlns:wne="http://schemas.microsoft.com/office/word/2006/wordml" xmlns:wps="http://schemas.microsoft.com/office/word/2010/wordprocessingShape" mc:Ignorable="w14 w15 w16se w16cid wp14">
   <w:footnote w:type="separator" w:id="-1">
     <w:p>
       <w:r>
@@ -497,7 +506,7 @@
 </file>
 
 <file path=word/header1.xml><?xml version="1.0" encoding="utf-8"?>
-<w:hdr xmlns:wpc="http://schemas.microsoft.com/office/word/2010/wordprocessingCanvas" xmlns:mc="http://schemas.openxmlformats.org/markup-compatibility/2006" xmlns:o="urn:schemas-microsoft-com:office:office" xmlns:r="http://schemas.openxmlformats.org/officeDocument/2006/relationships" xmlns:m="http://schemas.openxmlformats.org/officeDocument/2006/math" xmlns:v="urn:schemas-microsoft-com:vml" xmlns:wp14="http://schemas.microsoft.com/office/word/2010/wordprocessingDrawing" xmlns:wp="http://schemas.openxmlformats.org/drawingml/2006/wordprocessingDrawing" xmlns:w10="urn:schemas-microsoft-com:office:word" xmlns:w="http://schemas.openxmlformats.org/wordprocessingml/2006/main" xmlns:w14="http://schemas.microsoft.com/office/word/2010/wordml" xmlns:w15="http://schemas.microsoft.com/office/word/2012/wordml" xmlns:wpg="http://schemas.microsoft.com/office/word/2010/wordprocessingGroup" xmlns:wpi="http://schemas.microsoft.com/office/word/2010/wordprocessingInk" xmlns:wne="http://schemas.microsoft.com/office/word/2006/wordml" xmlns:wps="http://schemas.microsoft.com/office/word/2010/wordprocessingShape" mc:Ignorable="w14 w15 wp14">
+<w:hdr xmlns:wpc="http://schemas.microsoft.com/office/word/2010/wordprocessingCanvas" xmlns:cx="http://schemas.microsoft.com/office/drawing/2014/chartex" xmlns:cx1="http://schemas.microsoft.com/office/drawing/2015/9/8/chartex" xmlns:cx2="http://schemas.microsoft.com/office/drawing/2015/10/21/chartex" xmlns:cx3="http://schemas.microsoft.com/office/drawing/2016/5/9/chartex" xmlns:cx4="http://schemas.microsoft.com/office/drawing/2016/5/10/chartex" xmlns:cx5="http://schemas.microsoft.com/office/drawing/2016/5/11/chartex" xmlns:cx6="http://schemas.microsoft.com/office/drawing/2016/5/12/chartex" xmlns:cx7="http://schemas.microsoft.com/office/drawing/2016/5/13/chartex" xmlns:cx8="http://schemas.microsoft.com/office/drawing/2016/5/14/chartex" xmlns:mc="http://schemas.openxmlformats.org/markup-compatibility/2006" xmlns:aink="http://schemas.microsoft.com/office/drawing/2016/ink" xmlns:am3d="http://schemas.microsoft.com/office/drawing/2017/model3d" xmlns:o="urn:schemas-microsoft-com:office:office" xmlns:r="http://schemas.openxmlformats.org/officeDocument/2006/relationships" xmlns:m="http://schemas.openxmlformats.org/officeDocument/2006/math" xmlns:v="urn:schemas-microsoft-com:vml" xmlns:wp14="http://schemas.microsoft.com/office/word/2010/wordprocessingDrawing" xmlns:wp="http://schemas.openxmlformats.org/drawingml/2006/wordprocessingDrawing" xmlns:w10="urn:schemas-microsoft-com:office:word" xmlns:w="http://schemas.openxmlformats.org/wordprocessingml/2006/main" xmlns:w14="http://schemas.microsoft.com/office/word/2010/wordml" xmlns:w15="http://schemas.microsoft.com/office/word/2012/wordml" xmlns:w16cid="http://schemas.microsoft.com/office/word/2016/wordml/cid" xmlns:w16se="http://schemas.microsoft.com/office/word/2015/wordml/symex" xmlns:wpg="http://schemas.microsoft.com/office/word/2010/wordprocessingGroup" xmlns:wpi="http://schemas.microsoft.com/office/word/2010/wordprocessingInk" xmlns:wne="http://schemas.microsoft.com/office/word/2006/wordml" xmlns:wps="http://schemas.microsoft.com/office/word/2010/wordprocessingShape" mc:Ignorable="w14 w15 w16se w16cid wp14">
   <w:p>
     <w:pPr>
       <w:pStyle w:val="Header"/>
@@ -537,7 +546,7 @@
 </file>
 
 <file path=word/numbering.xml><?xml version="1.0" encoding="utf-8"?>
-<w:numbering xmlns:wpc="http://schemas.microsoft.com/office/word/2010/wordprocessingCanvas" xmlns:mc="http://schemas.openxmlformats.org/markup-compatibility/2006" xmlns:o="urn:schemas-microsoft-com:office:office" xmlns:r="http://schemas.openxmlformats.org/officeDocument/2006/relationships" xmlns:m="http://schemas.openxmlformats.org/officeDocument/2006/math" xmlns:v="urn:schemas-microsoft-com:vml" xmlns:wp14="http://schemas.microsoft.com/office/word/2010/wordprocessingDrawing" xmlns:wp="http://schemas.openxmlformats.org/drawingml/2006/wordprocessingDrawing" xmlns:w10="urn:schemas-microsoft-com:office:word" xmlns:w="http://schemas.openxmlformats.org/wordprocessingml/2006/main" xmlns:w14="http://schemas.microsoft.com/office/word/2010/wordml" xmlns:w15="http://schemas.microsoft.com/office/word/2012/wordml" xmlns:wpg="http://schemas.microsoft.com/office/word/2010/wordprocessingGroup" xmlns:wpi="http://schemas.microsoft.com/office/word/2010/wordprocessingInk" xmlns:wne="http://schemas.microsoft.com/office/word/2006/wordml" xmlns:wps="http://schemas.microsoft.com/office/word/2010/wordprocessingShape" mc:Ignorable="w14 w15 wp14">
+<w:numbering xmlns:wpc="http://schemas.microsoft.com/office/word/2010/wordprocessingCanvas" xmlns:cx="http://schemas.microsoft.com/office/drawing/2014/chartex" xmlns:cx1="http://schemas.microsoft.com/office/drawing/2015/9/8/chartex" xmlns:cx2="http://schemas.microsoft.com/office/drawing/2015/10/21/chartex" xmlns:cx3="http://schemas.microsoft.com/office/drawing/2016/5/9/chartex" xmlns:cx4="http://schemas.microsoft.com/office/drawing/2016/5/10/chartex" xmlns:cx5="http://schemas.microsoft.com/office/drawing/2016/5/11/chartex" xmlns:cx6="http://schemas.microsoft.com/office/drawing/2016/5/12/chartex" xmlns:cx7="http://schemas.microsoft.com/office/drawing/2016/5/13/chartex" xmlns:cx8="http://schemas.microsoft.com/office/drawing/2016/5/14/chartex" xmlns:mc="http://schemas.openxmlformats.org/markup-compatibility/2006" xmlns:aink="http://schemas.microsoft.com/office/drawing/2016/ink" xmlns:am3d="http://schemas.microsoft.com/office/drawing/2017/model3d" xmlns:o="urn:schemas-microsoft-com:office:office" xmlns:r="http://schemas.openxmlformats.org/officeDocument/2006/relationships" xmlns:m="http://schemas.openxmlformats.org/officeDocument/2006/math" xmlns:v="urn:schemas-microsoft-com:vml" xmlns:wp14="http://schemas.microsoft.com/office/word/2010/wordprocessingDrawing" xmlns:wp="http://schemas.openxmlformats.org/drawingml/2006/wordprocessingDrawing" xmlns:w10="urn:schemas-microsoft-com:office:word" xmlns:w="http://schemas.openxmlformats.org/wordprocessingml/2006/main" xmlns:w14="http://schemas.microsoft.com/office/word/2010/wordml" xmlns:w15="http://schemas.microsoft.com/office/word/2012/wordml" xmlns:w16cid="http://schemas.microsoft.com/office/word/2016/wordml/cid" xmlns:w16se="http://schemas.microsoft.com/office/word/2015/wordml/symex" xmlns:wpg="http://schemas.microsoft.com/office/word/2010/wordprocessingGroup" xmlns:wpi="http://schemas.microsoft.com/office/word/2010/wordprocessingInk" xmlns:wne="http://schemas.microsoft.com/office/word/2006/wordml" xmlns:wps="http://schemas.microsoft.com/office/word/2010/wordprocessingShape" mc:Ignorable="w14 w15 w16se w16cid wp14">
   <w:abstractNum w:abstractNumId="0" w15:restartNumberingAfterBreak="0">
     <w:nsid w:val="FFFFFF7C"/>
     <w:multiLevelType w:val="singleLevel"/>
@@ -1541,7 +1550,7 @@
 </file>
 
 <file path=word/styles.xml><?xml version="1.0" encoding="utf-8"?>
-<w:styles xmlns:mc="http://schemas.openxmlformats.org/markup-compatibility/2006" xmlns:r="http://schemas.openxmlformats.org/officeDocument/2006/relationships" xmlns:w="http://schemas.openxmlformats.org/wordprocessingml/2006/main" xmlns:w14="http://schemas.microsoft.com/office/word/2010/wordml" xmlns:w15="http://schemas.microsoft.com/office/word/2012/wordml" mc:Ignorable="w14 w15">
+<w:styles xmlns:mc="http://schemas.openxmlformats.org/markup-compatibility/2006" xmlns:r="http://schemas.openxmlformats.org/officeDocument/2006/relationships" xmlns:w="http://schemas.openxmlformats.org/wordprocessingml/2006/main" xmlns:w14="http://schemas.microsoft.com/office/word/2010/wordml" xmlns:w15="http://schemas.microsoft.com/office/word/2012/wordml" xmlns:w16cid="http://schemas.microsoft.com/office/word/2016/wordml/cid" xmlns:w16se="http://schemas.microsoft.com/office/word/2015/wordml/symex" mc:Ignorable="w14 w15 w16se w16cid">
   <w:docDefaults>
     <w:rPrDefault>
       <w:rPr>
@@ -1551,7 +1560,7 @@
     </w:rPrDefault>
     <w:pPrDefault/>
   </w:docDefaults>
-  <w:latentStyles w:defLockedState="0" w:defUIPriority="0" w:defSemiHidden="0" w:defUnhideWhenUsed="0" w:defQFormat="0" w:count="371">
+  <w:latentStyles w:defLockedState="0" w:defUIPriority="0" w:defSemiHidden="0" w:defUnhideWhenUsed="0" w:defQFormat="0" w:count="375">
     <w:lsdException w:name="Normal" w:qFormat="1"/>
     <w:lsdException w:name="heading 4" w:semiHidden="1" w:unhideWhenUsed="1"/>
     <w:lsdException w:name="heading 5" w:semiHidden="1" w:unhideWhenUsed="1" w:qFormat="1"/>
@@ -1563,7 +1572,12 @@
     <w:lsdException w:name="footer" w:qFormat="1"/>
     <w:lsdException w:name="caption" w:semiHidden="1" w:unhideWhenUsed="1" w:qFormat="1"/>
     <w:lsdException w:name="Body Text" w:qFormat="1"/>
+    <w:lsdException w:name="HTML Preformatted" w:semiHidden="1" w:unhideWhenUsed="1"/>
     <w:lsdException w:name="Normal Table" w:semiHidden="1" w:unhideWhenUsed="1"/>
+    <w:lsdException w:name="No List" w:semiHidden="1" w:unhideWhenUsed="1"/>
+    <w:lsdException w:name="Outline List 1" w:semiHidden="1" w:unhideWhenUsed="1"/>
+    <w:lsdException w:name="Outline List 2" w:semiHidden="1" w:unhideWhenUsed="1"/>
+    <w:lsdException w:name="Outline List 3" w:semiHidden="1" w:unhideWhenUsed="1"/>
     <w:lsdException w:name="Table Simple 1" w:semiHidden="1" w:unhideWhenUsed="1"/>
     <w:lsdException w:name="Table Simple 2" w:semiHidden="1" w:unhideWhenUsed="1"/>
     <w:lsdException w:name="Table Simple 3" w:semiHidden="1" w:unhideWhenUsed="1"/>
@@ -1822,6 +1836,10 @@
     <w:lsdException w:name="List Table 5 Dark Accent 6" w:uiPriority="50"/>
     <w:lsdException w:name="List Table 6 Colorful Accent 6" w:uiPriority="51"/>
     <w:lsdException w:name="List Table 7 Colorful Accent 6" w:uiPriority="52"/>
+    <w:lsdException w:name="Mention" w:semiHidden="1" w:uiPriority="99" w:unhideWhenUsed="1"/>
+    <w:lsdException w:name="Smart Hyperlink" w:semiHidden="1" w:uiPriority="99" w:unhideWhenUsed="1"/>
+    <w:lsdException w:name="Hashtag" w:semiHidden="1" w:uiPriority="99" w:unhideWhenUsed="1"/>
+    <w:lsdException w:name="Unresolved Mention" w:semiHidden="1" w:uiPriority="99" w:unhideWhenUsed="1"/>
   </w:latentStyles>
   <w:style w:type="paragraph" w:default="1" w:styleId="Normal">
     <w:name w:val="Normal"/>
@@ -2828,7 +2846,7 @@
 </file>
 
 <file path=customXml/itemProps1.xml><?xml version="1.0" encoding="utf-8"?>
-<ds:datastoreItem xmlns:ds="http://schemas.openxmlformats.org/officeDocument/2006/customXml" ds:itemID="{C867219B-1E6D-4D0C-BD5F-90BD2A477338}">
+<ds:datastoreItem xmlns:ds="http://schemas.openxmlformats.org/officeDocument/2006/customXml" ds:itemID="{78F3051F-5650-4046-BDF9-D9D48F898A8D}">
   <ds:schemaRefs>
     <ds:schemaRef ds:uri="http://schemas.openxmlformats.org/officeDocument/2006/bibliography"/>
   </ds:schemaRefs>

</xml_diff>